<commit_message>
Beschreibung komplettiert, bild hinzugefuegt
</commit_message>
<xml_diff>
--- a/VaporBeschreibung.docx
+++ b/VaporBeschreibung.docx
@@ -1,6 +1,6 @@
 
 <file path=word/document.xml><?xml version="1.0" encoding="utf-8"?>
-<w:document xmlns:wpc="http://schemas.microsoft.com/office/word/2010/wordprocessingCanvas" xmlns:cx="http://schemas.microsoft.com/office/drawing/2014/chartex" xmlns:cx1="http://schemas.microsoft.com/office/drawing/2015/9/8/chartex" xmlns:cx2="http://schemas.microsoft.com/office/drawing/2015/10/21/chartex" xmlns:cx3="http://schemas.microsoft.com/office/drawing/2016/5/9/chartex" xmlns:cx4="http://schemas.microsoft.com/office/drawing/2016/5/10/chartex" xmlns:cx5="http://schemas.microsoft.com/office/drawing/2016/5/11/chartex" xmlns:cx6="http://schemas.microsoft.com/office/drawing/2016/5/12/chartex" xmlns:cx7="http://schemas.microsoft.com/office/drawing/2016/5/13/chartex" xmlns:cx8="http://schemas.microsoft.com/office/drawing/2016/5/14/chartex" xmlns:mc="http://schemas.openxmlformats.org/markup-compatibility/2006" xmlns:aink="http://schemas.microsoft.com/office/drawing/2016/ink" xmlns:am3d="http://schemas.microsoft.com/office/drawing/2017/model3d" xmlns:o="urn:schemas-microsoft-com:office:office" xmlns:r="http://schemas.openxmlformats.org/officeDocument/2006/relationships" xmlns:m="http://schemas.openxmlformats.org/officeDocument/2006/math" xmlns:v="urn:schemas-microsoft-com:vml" xmlns:wp14="http://schemas.microsoft.com/office/word/2010/wordprocessingDrawing" xmlns:wp="http://schemas.openxmlformats.org/drawingml/2006/wordprocessingDrawing" xmlns:w10="urn:schemas-microsoft-com:office:word" xmlns:w="http://schemas.openxmlformats.org/wordprocessingml/2006/main" xmlns:w14="http://schemas.microsoft.com/office/word/2010/wordml" xmlns:w15="http://schemas.microsoft.com/office/word/2012/wordml" xmlns:w16cid="http://schemas.microsoft.com/office/word/2016/wordml/cid" xmlns:w16se="http://schemas.microsoft.com/office/word/2015/wordml/symex" xmlns:wpg="http://schemas.microsoft.com/office/word/2010/wordprocessingGroup" xmlns:wpi="http://schemas.microsoft.com/office/word/2010/wordprocessingInk" xmlns:wne="http://schemas.microsoft.com/office/word/2006/wordml" xmlns:wps="http://schemas.microsoft.com/office/word/2010/wordprocessingShape" mc:Ignorable="w14 w15 w16se w16cid wp14">
+<w:document xmlns:wpc="http://schemas.microsoft.com/office/word/2010/wordprocessingCanvas" xmlns:cx="http://schemas.microsoft.com/office/drawing/2014/chartex" xmlns:cx1="http://schemas.microsoft.com/office/drawing/2015/9/8/chartex" xmlns:cx2="http://schemas.microsoft.com/office/drawing/2015/10/21/chartex" xmlns:cx3="http://schemas.microsoft.com/office/drawing/2016/5/9/chartex" xmlns:cx4="http://schemas.microsoft.com/office/drawing/2016/5/10/chartex" xmlns:cx5="http://schemas.microsoft.com/office/drawing/2016/5/11/chartex" xmlns:cx6="http://schemas.microsoft.com/office/drawing/2016/5/12/chartex" xmlns:cx7="http://schemas.microsoft.com/office/drawing/2016/5/13/chartex" xmlns:cx8="http://schemas.microsoft.com/office/drawing/2016/5/14/chartex" xmlns:mc="http://schemas.openxmlformats.org/markup-compatibility/2006" xmlns:aink="http://schemas.microsoft.com/office/drawing/2016/ink" xmlns:am3d="http://schemas.microsoft.com/office/drawing/2017/model3d" xmlns:o="urn:schemas-microsoft-com:office:office" xmlns:r="http://schemas.openxmlformats.org/officeDocument/2006/relationships" xmlns:m="http://schemas.openxmlformats.org/officeDocument/2006/math" xmlns:v="urn:schemas-microsoft-com:vml" xmlns:wp14="http://schemas.microsoft.com/office/word/2010/wordprocessingDrawing" xmlns:wp="http://schemas.openxmlformats.org/drawingml/2006/wordprocessingDrawing" xmlns:w10="urn:schemas-microsoft-com:office:word" xmlns:w="http://schemas.openxmlformats.org/wordprocessingml/2006/main" xmlns:w14="http://schemas.microsoft.com/office/word/2010/wordml" xmlns:w15="http://schemas.microsoft.com/office/word/2012/wordml" xmlns:w16cex="http://schemas.microsoft.com/office/word/2018/wordml/cex" xmlns:w16cid="http://schemas.microsoft.com/office/word/2016/wordml/cid" xmlns:w16="http://schemas.microsoft.com/office/word/2018/wordml" xmlns:w16se="http://schemas.microsoft.com/office/word/2015/wordml/symex" xmlns:wpg="http://schemas.microsoft.com/office/word/2010/wordprocessingGroup" xmlns:wpi="http://schemas.microsoft.com/office/word/2010/wordprocessingInk" xmlns:wne="http://schemas.microsoft.com/office/word/2006/wordml" xmlns:wps="http://schemas.microsoft.com/office/word/2010/wordprocessingShape" mc:Ignorable="w14 w15 w16se w16cid w16 w16cex wp14">
   <w:body>
     <w:p>
       <w:pPr>
@@ -9,12 +9,14 @@
           <w:u w:val="single"/>
         </w:rPr>
       </w:pPr>
+      <w:proofErr w:type="spellStart"/>
       <w:r>
         <w:rPr>
           <w:u w:val="single"/>
         </w:rPr>
         <w:t>Vapor</w:t>
       </w:r>
+      <w:proofErr w:type="spellEnd"/>
       <w:r>
         <w:rPr>
           <w:u w:val="single"/>
@@ -28,13 +30,67 @@
         <w:t>Anwendung, um Spiele auf der Onlineplattform RAWG zu suchen und in einer lokalen Bibliothek einzufügen.</w:t>
       </w:r>
     </w:p>
-    <w:p/>
-    <w:p>
-      <w:r>
-        <w:t>[Bild Erklärung der Oberfläche]</w:t>
-      </w:r>
-    </w:p>
-    <w:p/>
+    <w:p>
+      <w:r>
+        <w:rPr>
+          <w:noProof/>
+        </w:rPr>
+        <w:drawing>
+          <wp:inline distT="0" distB="0" distL="0" distR="0" wp14:anchorId="64295F69" wp14:editId="3F8145B7">
+            <wp:extent cx="6015990" cy="3299776"/>
+            <wp:effectExtent l="0" t="0" r="3810" b="0"/>
+            <wp:docPr id="1" name="Grafik 1" descr="Ein Bild, das Screenshot, Monitor, sitzend, Computer enthält.&#10;&#10;Automatisch generierte Beschreibung"/>
+            <wp:cNvGraphicFramePr>
+              <a:graphicFrameLocks xmlns:a="http://schemas.openxmlformats.org/drawingml/2006/main" noChangeAspect="1"/>
+            </wp:cNvGraphicFramePr>
+            <a:graphic xmlns:a="http://schemas.openxmlformats.org/drawingml/2006/main">
+              <a:graphicData uri="http://schemas.openxmlformats.org/drawingml/2006/picture">
+                <pic:pic xmlns:pic="http://schemas.openxmlformats.org/drawingml/2006/picture">
+                  <pic:nvPicPr>
+                    <pic:cNvPr id="1" name="Erklärung Oberfläche.png"/>
+                    <pic:cNvPicPr/>
+                  </pic:nvPicPr>
+                  <pic:blipFill>
+                    <a:blip r:embed="rId6" cstate="print">
+                      <a:extLst>
+                        <a:ext uri="{28A0092B-C50C-407E-A947-70E740481C1C}">
+                          <a14:useLocalDpi xmlns:a14="http://schemas.microsoft.com/office/drawing/2010/main" val="0"/>
+                        </a:ext>
+                      </a:extLst>
+                    </a:blip>
+                    <a:stretch>
+                      <a:fillRect/>
+                    </a:stretch>
+                  </pic:blipFill>
+                  <pic:spPr>
+                    <a:xfrm>
+                      <a:off x="0" y="0"/>
+                      <a:ext cx="6053691" cy="3320455"/>
+                    </a:xfrm>
+                    <a:prstGeom prst="rect">
+                      <a:avLst/>
+                    </a:prstGeom>
+                  </pic:spPr>
+                </pic:pic>
+              </a:graphicData>
+            </a:graphic>
+          </wp:inline>
+        </w:drawing>
+      </w:r>
+    </w:p>
+    <w:p>
+      <w:r>
+        <w:t xml:space="preserve">(Dieses Bild ist auch </w:t>
+      </w:r>
+      <w:proofErr w:type="spellStart"/>
+      <w:r>
+        <w:t>nocheinmal</w:t>
+      </w:r>
+      <w:proofErr w:type="spellEnd"/>
+      <w:r>
+        <w:t xml:space="preserve"> als Datei angefügt)</w:t>
+      </w:r>
+    </w:p>
     <w:p>
       <w:r>
         <w:t>Das Programm ist nach dem MVC Prinzip aufgebaut. View kümmert sich rein um die Darstellung der Oberfläche, der Controller steuert View und das Model, welches sich um die Datenverarbeitung und Datenhaltung kümmert.</w:t>
@@ -42,7 +98,15 @@
     </w:p>
     <w:p>
       <w:r>
-        <w:t xml:space="preserve">Für jede Ansicht existiert ein Controller (Auf der rechten Seite der Anwendung ein Subcontroller, Für die Spieleliste der Hauptcontroller selbst) welcher sich um die ActionEvents kümmert und entsprechende Programmabläufe anstößt. Die Subcontroller stellen außerdem die Verknüpfungen für die </w:t>
+        <w:t xml:space="preserve">Für jede Ansicht existiert ein Controller (Auf der rechten Seite der Anwendung ein Subcontroller, Für die Spieleliste der Hauptcontroller selbst) welcher sich um die </w:t>
+      </w:r>
+      <w:proofErr w:type="spellStart"/>
+      <w:r>
+        <w:t>ActionEvents</w:t>
+      </w:r>
+      <w:proofErr w:type="spellEnd"/>
+      <w:r>
+        <w:t xml:space="preserve"> kümmert und entsprechende Programmabläufe anstößt. Die Subcontroller stellen außerdem die Verknüpfungen für die </w:t>
       </w:r>
       <w:r>
         <w:t>„</w:t>
@@ -69,12 +133,27 @@
         <w:t xml:space="preserve"> Buttons zur Verfügung, ähnlich einer doppelt verketteten Liste. </w:t>
       </w:r>
     </w:p>
-    <w:p/>
-    <w:p>
-      <w:r>
-        <w:t>Die Oberfläche kommt mit zwei „Look and Feel“ Paketen. Einmal das Java Standard L&amp;F sowie dem Flatlaf L&amp;F (</w:t>
-      </w:r>
-      <w:hyperlink r:id="rId6" w:history="1">
+    <w:p>
+      <w:r>
+        <w:t xml:space="preserve">Die Oberfläche kommt mit zwei „Look and </w:t>
+      </w:r>
+      <w:proofErr w:type="spellStart"/>
+      <w:r>
+        <w:t>Feel</w:t>
+      </w:r>
+      <w:proofErr w:type="spellEnd"/>
+      <w:r>
+        <w:t xml:space="preserve">“ Paketen. Einmal das Java Standard L&amp;F sowie dem </w:t>
+      </w:r>
+      <w:proofErr w:type="spellStart"/>
+      <w:r>
+        <w:t>Flatlaf</w:t>
+      </w:r>
+      <w:proofErr w:type="spellEnd"/>
+      <w:r>
+        <w:t xml:space="preserve"> L&amp;F (</w:t>
+      </w:r>
+      <w:hyperlink r:id="rId7" w:history="1">
         <w:r>
           <w:rPr>
             <w:rStyle w:val="Hyperlink"/>
@@ -86,19 +165,35 @@
         <w:t xml:space="preserve">). Der Sourcecode liegt für beide Versionen bei, der Java Standard lässt sich ohne weitere </w:t>
       </w:r>
       <w:r>
-        <w:t>Anpassungen ausführen. Die verwendete IDE ist Intellij IDEA. Für optimale Ergebnisse sollte die minimale Bildschirmauflösung 1600x900 betragen.</w:t>
-      </w:r>
-    </w:p>
-    <w:p>
-      <w:r>
-        <w:t>Zur Datenhaltung wird ein Ordner resources erstellt. Hier werden die Bilder und die Bibliotheksdatei gespeichert.</w:t>
+        <w:t xml:space="preserve">Anpassungen ausführen. Die verwendete IDE ist </w:t>
+      </w:r>
+      <w:proofErr w:type="spellStart"/>
+      <w:r>
+        <w:t>Intellij</w:t>
+      </w:r>
+      <w:proofErr w:type="spellEnd"/>
+      <w:r>
+        <w:t xml:space="preserve"> IDEA. Für optimale Ergebnisse sollte die minimale Bildschirmauflösung 1600x900 betragen.</w:t>
+      </w:r>
+    </w:p>
+    <w:p>
+      <w:r>
+        <w:t xml:space="preserve">Zur Datenhaltung wird ein Ordner </w:t>
+      </w:r>
+      <w:proofErr w:type="spellStart"/>
+      <w:r>
+        <w:t>resources</w:t>
+      </w:r>
+      <w:proofErr w:type="spellEnd"/>
+      <w:r>
+        <w:t xml:space="preserve"> erstellt. Hier werden die Bilder und die Bibliotheksdatei gespeichert.</w:t>
       </w:r>
     </w:p>
     <w:p>
       <w:r>
         <w:t>Die Informationen zu den Spielen werden von der Online Bibliothek Rawg.io (</w:t>
       </w:r>
-      <w:hyperlink r:id="rId7" w:history="1">
+      <w:hyperlink r:id="rId8" w:history="1">
         <w:r>
           <w:rPr>
             <w:rStyle w:val="Hyperlink"/>
@@ -112,10 +207,7 @@
       <w:r>
         <w:t>dere charakterisierende Objekte (Stores, Tags, Genres, Plattformen). Diese Objekte können genutzt werden, um die Spiele in der eigenen Bibliothek zu filtern. Außerdem kann man sich zu einem Spiel andere ähnliche Spiele anzeigen lassen.</w:t>
       </w:r>
-      <w:bookmarkStart w:id="0" w:name="_GoBack"/>
-      <w:bookmarkEnd w:id="0"/>
-    </w:p>
-    <w:p/>
+    </w:p>
     <w:sectPr>
       <w:pgSz w:w="11906" w:h="16838"/>
       <w:pgMar w:top="1417" w:right="1417" w:bottom="1134" w:left="1417" w:header="708" w:footer="708" w:gutter="0"/>
@@ -127,7 +219,7 @@
 </file>
 
 <file path=word/endnotes.xml><?xml version="1.0" encoding="utf-8"?>
-<w:endnotes xmlns:wpc="http://schemas.microsoft.com/office/word/2010/wordprocessingCanvas" xmlns:cx="http://schemas.microsoft.com/office/drawing/2014/chartex" xmlns:cx1="http://schemas.microsoft.com/office/drawing/2015/9/8/chartex" xmlns:cx2="http://schemas.microsoft.com/office/drawing/2015/10/21/chartex" xmlns:cx3="http://schemas.microsoft.com/office/drawing/2016/5/9/chartex" xmlns:cx4="http://schemas.microsoft.com/office/drawing/2016/5/10/chartex" xmlns:cx5="http://schemas.microsoft.com/office/drawing/2016/5/11/chartex" xmlns:cx6="http://schemas.microsoft.com/office/drawing/2016/5/12/chartex" xmlns:cx7="http://schemas.microsoft.com/office/drawing/2016/5/13/chartex" xmlns:cx8="http://schemas.microsoft.com/office/drawing/2016/5/14/chartex" xmlns:mc="http://schemas.openxmlformats.org/markup-compatibility/2006" xmlns:aink="http://schemas.microsoft.com/office/drawing/2016/ink" xmlns:am3d="http://schemas.microsoft.com/office/drawing/2017/model3d" xmlns:o="urn:schemas-microsoft-com:office:office" xmlns:r="http://schemas.openxmlformats.org/officeDocument/2006/relationships" xmlns:m="http://schemas.openxmlformats.org/officeDocument/2006/math" xmlns:v="urn:schemas-microsoft-com:vml" xmlns:wp14="http://schemas.microsoft.com/office/word/2010/wordprocessingDrawing" xmlns:wp="http://schemas.openxmlformats.org/drawingml/2006/wordprocessingDrawing" xmlns:w10="urn:schemas-microsoft-com:office:word" xmlns:w="http://schemas.openxmlformats.org/wordprocessingml/2006/main" xmlns:w14="http://schemas.microsoft.com/office/word/2010/wordml" xmlns:w15="http://schemas.microsoft.com/office/word/2012/wordml" xmlns:w16cid="http://schemas.microsoft.com/office/word/2016/wordml/cid" xmlns:w16se="http://schemas.microsoft.com/office/word/2015/wordml/symex" xmlns:wpg="http://schemas.microsoft.com/office/word/2010/wordprocessingGroup" xmlns:wpi="http://schemas.microsoft.com/office/word/2010/wordprocessingInk" xmlns:wne="http://schemas.microsoft.com/office/word/2006/wordml" xmlns:wps="http://schemas.microsoft.com/office/word/2010/wordprocessingShape" mc:Ignorable="w14 w15 w16se w16cid wp14">
+<w:endnotes xmlns:wpc="http://schemas.microsoft.com/office/word/2010/wordprocessingCanvas" xmlns:cx="http://schemas.microsoft.com/office/drawing/2014/chartex" xmlns:cx1="http://schemas.microsoft.com/office/drawing/2015/9/8/chartex" xmlns:cx2="http://schemas.microsoft.com/office/drawing/2015/10/21/chartex" xmlns:cx3="http://schemas.microsoft.com/office/drawing/2016/5/9/chartex" xmlns:cx4="http://schemas.microsoft.com/office/drawing/2016/5/10/chartex" xmlns:cx5="http://schemas.microsoft.com/office/drawing/2016/5/11/chartex" xmlns:cx6="http://schemas.microsoft.com/office/drawing/2016/5/12/chartex" xmlns:cx7="http://schemas.microsoft.com/office/drawing/2016/5/13/chartex" xmlns:cx8="http://schemas.microsoft.com/office/drawing/2016/5/14/chartex" xmlns:mc="http://schemas.openxmlformats.org/markup-compatibility/2006" xmlns:aink="http://schemas.microsoft.com/office/drawing/2016/ink" xmlns:am3d="http://schemas.microsoft.com/office/drawing/2017/model3d" xmlns:o="urn:schemas-microsoft-com:office:office" xmlns:r="http://schemas.openxmlformats.org/officeDocument/2006/relationships" xmlns:m="http://schemas.openxmlformats.org/officeDocument/2006/math" xmlns:v="urn:schemas-microsoft-com:vml" xmlns:wp14="http://schemas.microsoft.com/office/word/2010/wordprocessingDrawing" xmlns:wp="http://schemas.openxmlformats.org/drawingml/2006/wordprocessingDrawing" xmlns:w10="urn:schemas-microsoft-com:office:word" xmlns:w="http://schemas.openxmlformats.org/wordprocessingml/2006/main" xmlns:w14="http://schemas.microsoft.com/office/word/2010/wordml" xmlns:w15="http://schemas.microsoft.com/office/word/2012/wordml" xmlns:w16cex="http://schemas.microsoft.com/office/word/2018/wordml/cex" xmlns:w16cid="http://schemas.microsoft.com/office/word/2016/wordml/cid" xmlns:w16="http://schemas.microsoft.com/office/word/2018/wordml" xmlns:w16se="http://schemas.microsoft.com/office/word/2015/wordml/symex" xmlns:wpg="http://schemas.microsoft.com/office/word/2010/wordprocessingGroup" xmlns:wpi="http://schemas.microsoft.com/office/word/2010/wordprocessingInk" xmlns:wne="http://schemas.microsoft.com/office/word/2006/wordml" xmlns:wps="http://schemas.microsoft.com/office/word/2010/wordprocessingShape" mc:Ignorable="w14 w15 w16se w16cid w16 w16cex wp14">
   <w:endnote w:type="separator" w:id="-1">
     <w:p>
       <w:pPr>
@@ -152,7 +244,7 @@
 </file>
 
 <file path=word/footnotes.xml><?xml version="1.0" encoding="utf-8"?>
-<w:footnotes xmlns:wpc="http://schemas.microsoft.com/office/word/2010/wordprocessingCanvas" xmlns:cx="http://schemas.microsoft.com/office/drawing/2014/chartex" xmlns:cx1="http://schemas.microsoft.com/office/drawing/2015/9/8/chartex" xmlns:cx2="http://schemas.microsoft.com/office/drawing/2015/10/21/chartex" xmlns:cx3="http://schemas.microsoft.com/office/drawing/2016/5/9/chartex" xmlns:cx4="http://schemas.microsoft.com/office/drawing/2016/5/10/chartex" xmlns:cx5="http://schemas.microsoft.com/office/drawing/2016/5/11/chartex" xmlns:cx6="http://schemas.microsoft.com/office/drawing/2016/5/12/chartex" xmlns:cx7="http://schemas.microsoft.com/office/drawing/2016/5/13/chartex" xmlns:cx8="http://schemas.microsoft.com/office/drawing/2016/5/14/chartex" xmlns:mc="http://schemas.openxmlformats.org/markup-compatibility/2006" xmlns:aink="http://schemas.microsoft.com/office/drawing/2016/ink" xmlns:am3d="http://schemas.microsoft.com/office/drawing/2017/model3d" xmlns:o="urn:schemas-microsoft-com:office:office" xmlns:r="http://schemas.openxmlformats.org/officeDocument/2006/relationships" xmlns:m="http://schemas.openxmlformats.org/officeDocument/2006/math" xmlns:v="urn:schemas-microsoft-com:vml" xmlns:wp14="http://schemas.microsoft.com/office/word/2010/wordprocessingDrawing" xmlns:wp="http://schemas.openxmlformats.org/drawingml/2006/wordprocessingDrawing" xmlns:w10="urn:schemas-microsoft-com:office:word" xmlns:w="http://schemas.openxmlformats.org/wordprocessingml/2006/main" xmlns:w14="http://schemas.microsoft.com/office/word/2010/wordml" xmlns:w15="http://schemas.microsoft.com/office/word/2012/wordml" xmlns:w16cid="http://schemas.microsoft.com/office/word/2016/wordml/cid" xmlns:w16se="http://schemas.microsoft.com/office/word/2015/wordml/symex" xmlns:wpg="http://schemas.microsoft.com/office/word/2010/wordprocessingGroup" xmlns:wpi="http://schemas.microsoft.com/office/word/2010/wordprocessingInk" xmlns:wne="http://schemas.microsoft.com/office/word/2006/wordml" xmlns:wps="http://schemas.microsoft.com/office/word/2010/wordprocessingShape" mc:Ignorable="w14 w15 w16se w16cid wp14">
+<w:footnotes xmlns:wpc="http://schemas.microsoft.com/office/word/2010/wordprocessingCanvas" xmlns:cx="http://schemas.microsoft.com/office/drawing/2014/chartex" xmlns:cx1="http://schemas.microsoft.com/office/drawing/2015/9/8/chartex" xmlns:cx2="http://schemas.microsoft.com/office/drawing/2015/10/21/chartex" xmlns:cx3="http://schemas.microsoft.com/office/drawing/2016/5/9/chartex" xmlns:cx4="http://schemas.microsoft.com/office/drawing/2016/5/10/chartex" xmlns:cx5="http://schemas.microsoft.com/office/drawing/2016/5/11/chartex" xmlns:cx6="http://schemas.microsoft.com/office/drawing/2016/5/12/chartex" xmlns:cx7="http://schemas.microsoft.com/office/drawing/2016/5/13/chartex" xmlns:cx8="http://schemas.microsoft.com/office/drawing/2016/5/14/chartex" xmlns:mc="http://schemas.openxmlformats.org/markup-compatibility/2006" xmlns:aink="http://schemas.microsoft.com/office/drawing/2016/ink" xmlns:am3d="http://schemas.microsoft.com/office/drawing/2017/model3d" xmlns:o="urn:schemas-microsoft-com:office:office" xmlns:r="http://schemas.openxmlformats.org/officeDocument/2006/relationships" xmlns:m="http://schemas.openxmlformats.org/officeDocument/2006/math" xmlns:v="urn:schemas-microsoft-com:vml" xmlns:wp14="http://schemas.microsoft.com/office/word/2010/wordprocessingDrawing" xmlns:wp="http://schemas.openxmlformats.org/drawingml/2006/wordprocessingDrawing" xmlns:w10="urn:schemas-microsoft-com:office:word" xmlns:w="http://schemas.openxmlformats.org/wordprocessingml/2006/main" xmlns:w14="http://schemas.microsoft.com/office/word/2010/wordml" xmlns:w15="http://schemas.microsoft.com/office/word/2012/wordml" xmlns:w16cex="http://schemas.microsoft.com/office/word/2018/wordml/cex" xmlns:w16cid="http://schemas.microsoft.com/office/word/2016/wordml/cid" xmlns:w16="http://schemas.microsoft.com/office/word/2018/wordml" xmlns:w16se="http://schemas.microsoft.com/office/word/2015/wordml/symex" xmlns:wpg="http://schemas.microsoft.com/office/word/2010/wordprocessingGroup" xmlns:wpi="http://schemas.microsoft.com/office/word/2010/wordprocessingInk" xmlns:wne="http://schemas.microsoft.com/office/word/2006/wordml" xmlns:wps="http://schemas.microsoft.com/office/word/2010/wordprocessingShape" mc:Ignorable="w14 w15 w16se w16cid w16 w16cex wp14">
   <w:footnote w:type="separator" w:id="-1">
     <w:p>
       <w:pPr>
@@ -177,7 +269,7 @@
 </file>
 
 <file path=word/styles.xml><?xml version="1.0" encoding="utf-8"?>
-<w:styles xmlns:mc="http://schemas.openxmlformats.org/markup-compatibility/2006" xmlns:r="http://schemas.openxmlformats.org/officeDocument/2006/relationships" xmlns:w="http://schemas.openxmlformats.org/wordprocessingml/2006/main" xmlns:w14="http://schemas.microsoft.com/office/word/2010/wordml" xmlns:w15="http://schemas.microsoft.com/office/word/2012/wordml" xmlns:w16cid="http://schemas.microsoft.com/office/word/2016/wordml/cid" xmlns:w16se="http://schemas.microsoft.com/office/word/2015/wordml/symex" mc:Ignorable="w14 w15 w16se w16cid">
+<w:styles xmlns:mc="http://schemas.openxmlformats.org/markup-compatibility/2006" xmlns:r="http://schemas.openxmlformats.org/officeDocument/2006/relationships" xmlns:w="http://schemas.openxmlformats.org/wordprocessingml/2006/main" xmlns:w14="http://schemas.microsoft.com/office/word/2010/wordml" xmlns:w15="http://schemas.microsoft.com/office/word/2012/wordml" xmlns:w16cex="http://schemas.microsoft.com/office/word/2018/wordml/cex" xmlns:w16cid="http://schemas.microsoft.com/office/word/2016/wordml/cid" xmlns:w16="http://schemas.microsoft.com/office/word/2018/wordml" xmlns:w16se="http://schemas.microsoft.com/office/word/2015/wordml/symex" mc:Ignorable="w14 w15 w16se w16cid w16 w16cex">
   <w:docDefaults>
     <w:rPrDefault>
       <w:rPr>
@@ -193,7 +285,7 @@
       </w:pPr>
     </w:pPrDefault>
   </w:docDefaults>
-  <w:latentStyles w:defLockedState="0" w:defUIPriority="99" w:defSemiHidden="0" w:defUnhideWhenUsed="0" w:defQFormat="0" w:count="377">
+  <w:latentStyles w:defLockedState="0" w:defUIPriority="99" w:defSemiHidden="0" w:defUnhideWhenUsed="0" w:defQFormat="0" w:count="376">
     <w:lsdException w:name="Normal" w:uiPriority="0" w:qFormat="1"/>
     <w:lsdException w:name="heading 1" w:uiPriority="9" w:qFormat="1"/>
     <w:lsdException w:name="heading 2" w:semiHidden="1" w:uiPriority="9" w:unhideWhenUsed="1" w:qFormat="1"/>
@@ -299,6 +391,7 @@
     <w:lsdException w:name="HTML Sample" w:semiHidden="1" w:unhideWhenUsed="1"/>
     <w:lsdException w:name="HTML Typewriter" w:semiHidden="1" w:unhideWhenUsed="1"/>
     <w:lsdException w:name="HTML Variable" w:semiHidden="1" w:unhideWhenUsed="1"/>
+    <w:lsdException w:name="Normal Table" w:semiHidden="1" w:unhideWhenUsed="1"/>
     <w:lsdException w:name="annotation subject" w:semiHidden="1" w:unhideWhenUsed="1"/>
     <w:lsdException w:name="No List" w:semiHidden="1" w:unhideWhenUsed="1"/>
     <w:lsdException w:name="Outline List 1" w:semiHidden="1" w:unhideWhenUsed="1"/>
@@ -345,8 +438,10 @@
     <w:lsdException w:name="Table Subtle 2" w:semiHidden="1" w:unhideWhenUsed="1"/>
     <w:lsdException w:name="Table Web 1" w:semiHidden="1" w:unhideWhenUsed="1"/>
     <w:lsdException w:name="Table Web 2" w:semiHidden="1" w:unhideWhenUsed="1"/>
+    <w:lsdException w:name="Table Web 3" w:semiHidden="1" w:unhideWhenUsed="1"/>
     <w:lsdException w:name="Balloon Text" w:semiHidden="1" w:unhideWhenUsed="1"/>
     <w:lsdException w:name="Table Grid" w:uiPriority="39"/>
+    <w:lsdException w:name="Table Theme" w:semiHidden="1" w:unhideWhenUsed="1"/>
     <w:lsdException w:name="Placeholder Text" w:semiHidden="1"/>
     <w:lsdException w:name="No Spacing" w:uiPriority="1" w:qFormat="1"/>
     <w:lsdException w:name="Light Shading" w:uiPriority="60"/>
@@ -567,7 +662,6 @@
     <w:lsdException w:name="Hashtag" w:semiHidden="1" w:unhideWhenUsed="1"/>
     <w:lsdException w:name="Unresolved Mention" w:semiHidden="1" w:unhideWhenUsed="1"/>
     <w:lsdException w:name="Smart Link" w:semiHidden="1" w:unhideWhenUsed="1"/>
-    <w:lsdException w:name="Smart Link Error" w:semiHidden="1" w:unhideWhenUsed="1"/>
   </w:latentStyles>
   <w:style w:type="paragraph" w:default="1" w:styleId="Standard">
     <w:name w:val="Normal"/>

</xml_diff>